<commit_message>
petite modification dans la doc user
</commit_message>
<xml_diff>
--- a/Projet_COM/Doc_Ma-05_GJEx.docx
+++ b/Projet_COM/Doc_Ma-05_GJEx.docx
@@ -2,38 +2,529 @@
 <file path=word/document.xml><?xml version="1.0" encoding="utf-8"?>
 <w:document xmlns:wpc="http://schemas.microsoft.com/office/word/2010/wordprocessingCanvas" xmlns:cx="http://schemas.microsoft.com/office/drawing/2014/chartex" xmlns:cx1="http://schemas.microsoft.com/office/drawing/2015/9/8/chartex" xmlns:mc="http://schemas.openxmlformats.org/markup-compatibility/2006" xmlns:o="urn:schemas-microsoft-com:office:office" xmlns:r="http://schemas.openxmlformats.org/officeDocument/2006/relationships" xmlns:m="http://schemas.openxmlformats.org/officeDocument/2006/math" xmlns:v="urn:schemas-microsoft-com:vml" xmlns:wp14="http://schemas.microsoft.com/office/word/2010/wordprocessingDrawing" xmlns:wp="http://schemas.openxmlformats.org/drawingml/2006/wordprocessingDrawing" xmlns:w10="urn:schemas-microsoft-com:office:word" xmlns:w="http://schemas.openxmlformats.org/wordprocessingml/2006/main" xmlns:w14="http://schemas.microsoft.com/office/word/2010/wordml" xmlns:w15="http://schemas.microsoft.com/office/word/2012/wordml" xmlns:w16se="http://schemas.microsoft.com/office/word/2015/wordml/symex" xmlns:wpg="http://schemas.microsoft.com/office/word/2010/wordprocessingGroup" xmlns:wpi="http://schemas.microsoft.com/office/word/2010/wordprocessingInk" xmlns:wne="http://schemas.microsoft.com/office/word/2006/wordml" xmlns:wps="http://schemas.microsoft.com/office/word/2010/wordprocessingShape" mc:Ignorable="w14 w15 w16se wp14">
   <w:body>
-    <w:p>
-      <w:pPr>
-        <w:jc w:val="center"/>
-        <w:rPr>
-          <w:b/>
-          <w:bCs/>
-          <w:sz w:val="44"/>
-          <w:szCs w:val="44"/>
-        </w:rPr>
-      </w:pPr>
-      <w:r>
-        <w:rPr>
-          <w:b/>
-          <w:bCs/>
-          <w:sz w:val="44"/>
-          <w:szCs w:val="44"/>
-        </w:rPr>
-        <w:t>Ma-05</w:t>
-      </w:r>
-    </w:p>
-    <w:p>
-      <w:pPr>
-        <w:rPr>
-          <w:sz w:val="28"/>
-          <w:szCs w:val="28"/>
-        </w:rPr>
-      </w:pPr>
-      <w:r>
-        <w:rPr>
-          <w:sz w:val="28"/>
-          <w:szCs w:val="28"/>
-        </w:rPr>
+    <w:sdt>
+      <w:sdtPr>
+        <w:id w:val="1849373781"/>
+        <w:docPartObj>
+          <w:docPartGallery w:val="Cover Pages"/>
+          <w:docPartUnique/>
+        </w:docPartObj>
+      </w:sdtPr>
+      <w:sdtEndPr>
+        <w:rPr>
+          <w:sz w:val="28"/>
+          <w:szCs w:val="28"/>
+        </w:rPr>
+      </w:sdtEndPr>
+      <w:sdtContent>
+        <w:p>
+          <w:r>
+            <w:rPr>
+              <w:noProof/>
+            </w:rPr>
+            <mc:AlternateContent>
+              <mc:Choice Requires="wpg">
+                <w:drawing>
+                  <wp:anchor distT="0" distB="0" distL="114300" distR="114300" simplePos="0" relativeHeight="251666432" behindDoc="1" locked="0" layoutInCell="1" allowOverlap="1">
+                    <wp:simplePos x="0" y="0"/>
+                    <wp:positionH relativeFrom="page">
+                      <wp:align>center</wp:align>
+                    </wp:positionH>
+                    <wp:positionV relativeFrom="page">
+                      <wp:align>center</wp:align>
+                    </wp:positionV>
+                    <wp:extent cx="6864824" cy="9123528"/>
+                    <wp:effectExtent l="0" t="0" r="2540" b="635"/>
+                    <wp:wrapNone/>
+                    <wp:docPr id="193" name="Groupe 193"/>
+                    <wp:cNvGraphicFramePr/>
+                    <a:graphic xmlns:a="http://schemas.openxmlformats.org/drawingml/2006/main">
+                      <a:graphicData uri="http://schemas.microsoft.com/office/word/2010/wordprocessingGroup">
+                        <wpg:wgp>
+                          <wpg:cNvGrpSpPr/>
+                          <wpg:grpSpPr>
+                            <a:xfrm>
+                              <a:off x="0" y="0"/>
+                              <a:ext cx="6864824" cy="9123528"/>
+                              <a:chOff x="0" y="0"/>
+                              <a:chExt cx="6864824" cy="9123528"/>
+                            </a:xfrm>
+                          </wpg:grpSpPr>
+                          <wps:wsp>
+                            <wps:cNvPr id="194" name="Rectangle 194"/>
+                            <wps:cNvSpPr/>
+                            <wps:spPr>
+                              <a:xfrm>
+                                <a:off x="0" y="0"/>
+                                <a:ext cx="6858000" cy="1371600"/>
+                              </a:xfrm>
+                              <a:prstGeom prst="rect">
+                                <a:avLst/>
+                              </a:prstGeom>
+                              <a:solidFill>
+                                <a:schemeClr val="accent1"/>
+                              </a:solidFill>
+                              <a:ln>
+                                <a:noFill/>
+                              </a:ln>
+                            </wps:spPr>
+                            <wps:style>
+                              <a:lnRef idx="2">
+                                <a:schemeClr val="accent1">
+                                  <a:shade val="50000"/>
+                                </a:schemeClr>
+                              </a:lnRef>
+                              <a:fillRef idx="1">
+                                <a:schemeClr val="accent1"/>
+                              </a:fillRef>
+                              <a:effectRef idx="0">
+                                <a:schemeClr val="accent1"/>
+                              </a:effectRef>
+                              <a:fontRef idx="minor">
+                                <a:schemeClr val="lt1"/>
+                              </a:fontRef>
+                            </wps:style>
+                            <wps:bodyPr rot="0" spcFirstLastPara="0" vertOverflow="overflow" horzOverflow="overflow" vert="horz" wrap="square" lIns="91440" tIns="45720" rIns="91440" bIns="45720" numCol="1" spcCol="0" rtlCol="0" fromWordArt="0" anchor="ctr" anchorCtr="0" forceAA="0" compatLnSpc="1">
+                              <a:prstTxWarp prst="textNoShape">
+                                <a:avLst/>
+                              </a:prstTxWarp>
+                              <a:noAutofit/>
+                            </wps:bodyPr>
+                          </wps:wsp>
+                          <wps:wsp>
+                            <wps:cNvPr id="195" name="Rectangle 195"/>
+                            <wps:cNvSpPr/>
+                            <wps:spPr>
+                              <a:xfrm>
+                                <a:off x="0" y="4094328"/>
+                                <a:ext cx="6858000" cy="5029200"/>
+                              </a:xfrm>
+                              <a:prstGeom prst="rect">
+                                <a:avLst/>
+                              </a:prstGeom>
+                              <a:solidFill>
+                                <a:schemeClr val="accent1"/>
+                              </a:solidFill>
+                              <a:ln>
+                                <a:noFill/>
+                              </a:ln>
+                            </wps:spPr>
+                            <wps:style>
+                              <a:lnRef idx="2">
+                                <a:schemeClr val="accent1">
+                                  <a:shade val="50000"/>
+                                </a:schemeClr>
+                              </a:lnRef>
+                              <a:fillRef idx="1">
+                                <a:schemeClr val="accent1"/>
+                              </a:fillRef>
+                              <a:effectRef idx="0">
+                                <a:schemeClr val="accent1"/>
+                              </a:effectRef>
+                              <a:fontRef idx="minor">
+                                <a:schemeClr val="lt1"/>
+                              </a:fontRef>
+                            </wps:style>
+                            <wps:txbx>
+                              <w:txbxContent>
+                                <w:sdt>
+                                  <w:sdtPr>
+                                    <w:rPr>
+                                      <w:color w:val="FFFFFF" w:themeColor="background1"/>
+                                    </w:rPr>
+                                    <w:alias w:val="Auteur"/>
+                                    <w:tag w:val=""/>
+                                    <w:id w:val="945428907"/>
+                                    <w:dataBinding w:prefixMappings="xmlns:ns0='http://purl.org/dc/elements/1.1/' xmlns:ns1='http://schemas.openxmlformats.org/package/2006/metadata/core-properties' " w:xpath="/ns1:coreProperties[1]/ns0:creator[1]" w:storeItemID="{6C3C8BC8-F283-45AE-878A-BAB7291924A1}"/>
+                                    <w:text/>
+                                  </w:sdtPr>
+                                  <w:sdtContent>
+                                    <w:p>
+                                      <w:pPr>
+                                        <w:pStyle w:val="Sansinterligne"/>
+                                        <w:spacing w:before="120"/>
+                                        <w:jc w:val="center"/>
+                                        <w:rPr>
+                                          <w:color w:val="FFFFFF" w:themeColor="background1"/>
+                                        </w:rPr>
+                                      </w:pPr>
+                                      <w:r>
+                                        <w:rPr>
+                                          <w:color w:val="FFFFFF" w:themeColor="background1"/>
+                                        </w:rPr>
+                                        <w:t xml:space="preserve">Gatien </w:t>
+                                      </w:r>
+                                      <w:proofErr w:type="spellStart"/>
+                                      <w:r>
+                                        <w:rPr>
+                                          <w:color w:val="FFFFFF" w:themeColor="background1"/>
+                                        </w:rPr>
+                                        <w:t>Jayme</w:t>
+                                      </w:r>
+                                      <w:proofErr w:type="spellEnd"/>
+                                    </w:p>
+                                  </w:sdtContent>
+                                </w:sdt>
+                                <w:p>
+                                  <w:pPr>
+                                    <w:pStyle w:val="Sansinterligne"/>
+                                    <w:spacing w:before="120"/>
+                                    <w:jc w:val="center"/>
+                                    <w:rPr>
+                                      <w:color w:val="FFFFFF" w:themeColor="background1"/>
+                                    </w:rPr>
+                                  </w:pPr>
+                                  <w:sdt>
+                                    <w:sdtPr>
+                                      <w:rPr>
+                                        <w:caps/>
+                                        <w:color w:val="FFFFFF" w:themeColor="background1"/>
+                                      </w:rPr>
+                                      <w:alias w:val="Société"/>
+                                      <w:tag w:val=""/>
+                                      <w:id w:val="1618182777"/>
+                                      <w:dataBinding w:prefixMappings="xmlns:ns0='http://schemas.openxmlformats.org/officeDocument/2006/extended-properties' " w:xpath="/ns0:Properties[1]/ns0:Company[1]" w:storeItemID="{6668398D-A668-4E3E-A5EB-62B293D839F1}"/>
+                                      <w:text/>
+                                    </w:sdtPr>
+                                    <w:sdtContent>
+                                      <w:r>
+                                        <w:rPr>
+                                          <w:caps/>
+                                          <w:color w:val="FFFFFF" w:themeColor="background1"/>
+                                        </w:rPr>
+                                        <w:t>CPNv</w:t>
+                                      </w:r>
+                                    </w:sdtContent>
+                                  </w:sdt>
+                                  <w:r>
+                                    <w:rPr>
+                                      <w:color w:val="FFFFFF" w:themeColor="background1"/>
+                                      <w:lang w:val="fr-FR"/>
+                                    </w:rPr>
+                                    <w:t>  </w:t>
+                                  </w:r>
+                                  <w:sdt>
+                                    <w:sdtPr>
+                                      <w:rPr>
+                                        <w:color w:val="FFFFFF" w:themeColor="background1"/>
+                                      </w:rPr>
+                                      <w:alias w:val="Adresse"/>
+                                      <w:tag w:val=""/>
+                                      <w:id w:val="-253358678"/>
+                                      <w:dataBinding w:prefixMappings="xmlns:ns0='http://schemas.microsoft.com/office/2006/coverPageProps' " w:xpath="/ns0:CoverPageProperties[1]/ns0:CompanyAddress[1]" w:storeItemID="{55AF091B-3C7A-41E3-B477-F2FDAA23CFDA}"/>
+                                      <w:text/>
+                                    </w:sdtPr>
+                                    <w:sdtContent>
+                                      <w:r>
+                                        <w:rPr>
+                                          <w:color w:val="FFFFFF" w:themeColor="background1"/>
+                                        </w:rPr>
+                                        <w:t>SI-CMI2a</w:t>
+                                      </w:r>
+                                    </w:sdtContent>
+                                  </w:sdt>
+                                </w:p>
+                              </w:txbxContent>
+                            </wps:txbx>
+                            <wps:bodyPr rot="0" spcFirstLastPara="0" vertOverflow="overflow" horzOverflow="overflow" vert="horz" wrap="square" lIns="457200" tIns="731520" rIns="457200" bIns="457200" numCol="1" spcCol="0" rtlCol="0" fromWordArt="0" anchor="b" anchorCtr="0" forceAA="0" compatLnSpc="1">
+                              <a:prstTxWarp prst="textNoShape">
+                                <a:avLst/>
+                              </a:prstTxWarp>
+                              <a:noAutofit/>
+                            </wps:bodyPr>
+                          </wps:wsp>
+                          <wps:wsp>
+                            <wps:cNvPr id="196" name="Zone de texte 196"/>
+                            <wps:cNvSpPr txBox="1"/>
+                            <wps:spPr>
+                              <a:xfrm>
+                                <a:off x="6824" y="1371600"/>
+                                <a:ext cx="6858000" cy="2722728"/>
+                              </a:xfrm>
+                              <a:prstGeom prst="rect">
+                                <a:avLst/>
+                              </a:prstGeom>
+                              <a:solidFill>
+                                <a:schemeClr val="bg1"/>
+                              </a:solidFill>
+                              <a:ln w="6350">
+                                <a:noFill/>
+                              </a:ln>
+                              <a:effectLst/>
+                            </wps:spPr>
+                            <wps:style>
+                              <a:lnRef idx="0">
+                                <a:schemeClr val="accent1"/>
+                              </a:lnRef>
+                              <a:fillRef idx="0">
+                                <a:schemeClr val="accent1"/>
+                              </a:fillRef>
+                              <a:effectRef idx="0">
+                                <a:schemeClr val="accent1"/>
+                              </a:effectRef>
+                              <a:fontRef idx="minor">
+                                <a:schemeClr val="dk1"/>
+                              </a:fontRef>
+                            </wps:style>
+                            <wps:txbx>
+                              <w:txbxContent>
+                                <w:sdt>
+                                  <w:sdtPr>
+                                    <w:rPr>
+                                      <w:rFonts w:asciiTheme="majorHAnsi" w:eastAsiaTheme="majorEastAsia" w:hAnsiTheme="majorHAnsi" w:cstheme="majorBidi"/>
+                                      <w:caps/>
+                                      <w:color w:val="4472C4" w:themeColor="accent1"/>
+                                      <w:sz w:val="72"/>
+                                      <w:szCs w:val="72"/>
+                                    </w:rPr>
+                                    <w:alias w:val="Titre"/>
+                                    <w:tag w:val=""/>
+                                    <w:id w:val="-9991715"/>
+                                    <w:dataBinding w:prefixMappings="xmlns:ns0='http://purl.org/dc/elements/1.1/' xmlns:ns1='http://schemas.openxmlformats.org/package/2006/metadata/core-properties' " w:xpath="/ns1:coreProperties[1]/ns0:title[1]" w:storeItemID="{6C3C8BC8-F283-45AE-878A-BAB7291924A1}"/>
+                                    <w:text/>
+                                  </w:sdtPr>
+                                  <w:sdtContent>
+                                    <w:p>
+                                      <w:pPr>
+                                        <w:pStyle w:val="Sansinterligne"/>
+                                        <w:jc w:val="center"/>
+                                        <w:rPr>
+                                          <w:rFonts w:asciiTheme="majorHAnsi" w:eastAsiaTheme="majorEastAsia" w:hAnsiTheme="majorHAnsi" w:cstheme="majorBidi"/>
+                                          <w:caps/>
+                                          <w:color w:val="4472C4" w:themeColor="accent1"/>
+                                          <w:sz w:val="72"/>
+                                          <w:szCs w:val="72"/>
+                                        </w:rPr>
+                                      </w:pPr>
+                                      <w:r>
+                                        <w:rPr>
+                                          <w:rFonts w:asciiTheme="majorHAnsi" w:eastAsiaTheme="majorEastAsia" w:hAnsiTheme="majorHAnsi" w:cstheme="majorBidi"/>
+                                          <w:caps/>
+                                          <w:color w:val="4472C4" w:themeColor="accent1"/>
+                                          <w:sz w:val="72"/>
+                                          <w:szCs w:val="72"/>
+                                        </w:rPr>
+                                        <w:t>Documentation station_meteo</w:t>
+                                      </w:r>
+                                    </w:p>
+                                  </w:sdtContent>
+                                </w:sdt>
+                              </w:txbxContent>
+                            </wps:txbx>
+                            <wps:bodyPr rot="0" spcFirstLastPara="0" vertOverflow="overflow" horzOverflow="overflow" vert="horz" wrap="square" lIns="457200" tIns="91440" rIns="457200" bIns="91440" numCol="1" spcCol="0" rtlCol="0" fromWordArt="0" anchor="ctr" anchorCtr="0" forceAA="0" compatLnSpc="1">
+                              <a:prstTxWarp prst="textNoShape">
+                                <a:avLst/>
+                              </a:prstTxWarp>
+                              <a:noAutofit/>
+                            </wps:bodyPr>
+                          </wps:wsp>
+                        </wpg:wgp>
+                      </a:graphicData>
+                    </a:graphic>
+                    <wp14:sizeRelH relativeFrom="page">
+                      <wp14:pctWidth>88200</wp14:pctWidth>
+                    </wp14:sizeRelH>
+                    <wp14:sizeRelV relativeFrom="page">
+                      <wp14:pctHeight>90900</wp14:pctHeight>
+                    </wp14:sizeRelV>
+                  </wp:anchor>
+                </w:drawing>
+              </mc:Choice>
+              <mc:Fallback>
+                <w:pict>
+                  <v:group id="Groupe 193" o:spid="_x0000_s1026" style="position:absolute;margin-left:0;margin-top:0;width:540.55pt;height:718.4pt;z-index:-251650048;mso-width-percent:882;mso-height-percent:909;mso-position-horizontal:center;mso-position-horizontal-relative:page;mso-position-vertical:center;mso-position-vertical-relative:page;mso-width-percent:882;mso-height-percent:909" coordsize="68648,91235" o:gfxdata="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">
+                    <v:rect id="Rectangle 194" o:spid="_x0000_s1027" style="position:absolute;width:68580;height:13716;visibility:visible;mso-wrap-style:square;v-text-anchor:middle" o:gfxdata="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" fillcolor="#4472c4 [3204]" stroked="f" strokeweight="1pt"/>
+                    <v:rect id="Rectangle 195" o:spid="_x0000_s1028" style="position:absolute;top:40943;width:68580;height:50292;visibility:visible;mso-wrap-style:square;v-text-anchor:bottom" o:gfxdata="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" fillcolor="#4472c4 [3204]" stroked="f" strokeweight="1pt">
+                      <v:textbox inset="36pt,57.6pt,36pt,36pt">
+                        <w:txbxContent>
+                          <w:sdt>
+                            <w:sdtPr>
+                              <w:rPr>
+                                <w:color w:val="FFFFFF" w:themeColor="background1"/>
+                              </w:rPr>
+                              <w:alias w:val="Auteur"/>
+                              <w:tag w:val=""/>
+                              <w:id w:val="945428907"/>
+                              <w:dataBinding w:prefixMappings="xmlns:ns0='http://purl.org/dc/elements/1.1/' xmlns:ns1='http://schemas.openxmlformats.org/package/2006/metadata/core-properties' " w:xpath="/ns1:coreProperties[1]/ns0:creator[1]" w:storeItemID="{6C3C8BC8-F283-45AE-878A-BAB7291924A1}"/>
+                              <w:text/>
+                            </w:sdtPr>
+                            <w:sdtContent>
+                              <w:p>
+                                <w:pPr>
+                                  <w:pStyle w:val="Sansinterligne"/>
+                                  <w:spacing w:before="120"/>
+                                  <w:jc w:val="center"/>
+                                  <w:rPr>
+                                    <w:color w:val="FFFFFF" w:themeColor="background1"/>
+                                  </w:rPr>
+                                </w:pPr>
+                                <w:r>
+                                  <w:rPr>
+                                    <w:color w:val="FFFFFF" w:themeColor="background1"/>
+                                  </w:rPr>
+                                  <w:t xml:space="preserve">Gatien </w:t>
+                                </w:r>
+                                <w:proofErr w:type="spellStart"/>
+                                <w:r>
+                                  <w:rPr>
+                                    <w:color w:val="FFFFFF" w:themeColor="background1"/>
+                                  </w:rPr>
+                                  <w:t>Jayme</w:t>
+                                </w:r>
+                                <w:proofErr w:type="spellEnd"/>
+                              </w:p>
+                            </w:sdtContent>
+                          </w:sdt>
+                          <w:p>
+                            <w:pPr>
+                              <w:pStyle w:val="Sansinterligne"/>
+                              <w:spacing w:before="120"/>
+                              <w:jc w:val="center"/>
+                              <w:rPr>
+                                <w:color w:val="FFFFFF" w:themeColor="background1"/>
+                              </w:rPr>
+                            </w:pPr>
+                            <w:sdt>
+                              <w:sdtPr>
+                                <w:rPr>
+                                  <w:caps/>
+                                  <w:color w:val="FFFFFF" w:themeColor="background1"/>
+                                </w:rPr>
+                                <w:alias w:val="Société"/>
+                                <w:tag w:val=""/>
+                                <w:id w:val="1618182777"/>
+                                <w:dataBinding w:prefixMappings="xmlns:ns0='http://schemas.openxmlformats.org/officeDocument/2006/extended-properties' " w:xpath="/ns0:Properties[1]/ns0:Company[1]" w:storeItemID="{6668398D-A668-4E3E-A5EB-62B293D839F1}"/>
+                                <w:text/>
+                              </w:sdtPr>
+                              <w:sdtContent>
+                                <w:r>
+                                  <w:rPr>
+                                    <w:caps/>
+                                    <w:color w:val="FFFFFF" w:themeColor="background1"/>
+                                  </w:rPr>
+                                  <w:t>CPNv</w:t>
+                                </w:r>
+                              </w:sdtContent>
+                            </w:sdt>
+                            <w:r>
+                              <w:rPr>
+                                <w:color w:val="FFFFFF" w:themeColor="background1"/>
+                                <w:lang w:val="fr-FR"/>
+                              </w:rPr>
+                              <w:t>  </w:t>
+                            </w:r>
+                            <w:sdt>
+                              <w:sdtPr>
+                                <w:rPr>
+                                  <w:color w:val="FFFFFF" w:themeColor="background1"/>
+                                </w:rPr>
+                                <w:alias w:val="Adresse"/>
+                                <w:tag w:val=""/>
+                                <w:id w:val="-253358678"/>
+                                <w:dataBinding w:prefixMappings="xmlns:ns0='http://schemas.microsoft.com/office/2006/coverPageProps' " w:xpath="/ns0:CoverPageProperties[1]/ns0:CompanyAddress[1]" w:storeItemID="{55AF091B-3C7A-41E3-B477-F2FDAA23CFDA}"/>
+                                <w:text/>
+                              </w:sdtPr>
+                              <w:sdtContent>
+                                <w:r>
+                                  <w:rPr>
+                                    <w:color w:val="FFFFFF" w:themeColor="background1"/>
+                                  </w:rPr>
+                                  <w:t>SI-CMI2a</w:t>
+                                </w:r>
+                              </w:sdtContent>
+                            </w:sdt>
+                          </w:p>
+                        </w:txbxContent>
+                      </v:textbox>
+                    </v:rect>
+                    <v:shapetype id="_x0000_t202" coordsize="21600,21600" o:spt="202" path="m,l,21600r21600,l21600,xe">
+                      <v:stroke joinstyle="miter"/>
+                      <v:path gradientshapeok="t" o:connecttype="rect"/>
+                    </v:shapetype>
+                    <v:shape id="Zone de texte 196" o:spid="_x0000_s1029" type="#_x0000_t202" style="position:absolute;left:68;top:13716;width:68580;height:27227;visibility:visible;mso-wrap-style:square;v-text-anchor:middle" o:gfxdata="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" fillcolor="white [3212]" stroked="f" strokeweight=".5pt">
+                      <v:textbox inset="36pt,7.2pt,36pt,7.2pt">
+                        <w:txbxContent>
+                          <w:sdt>
+                            <w:sdtPr>
+                              <w:rPr>
+                                <w:rFonts w:asciiTheme="majorHAnsi" w:eastAsiaTheme="majorEastAsia" w:hAnsiTheme="majorHAnsi" w:cstheme="majorBidi"/>
+                                <w:caps/>
+                                <w:color w:val="4472C4" w:themeColor="accent1"/>
+                                <w:sz w:val="72"/>
+                                <w:szCs w:val="72"/>
+                              </w:rPr>
+                              <w:alias w:val="Titre"/>
+                              <w:tag w:val=""/>
+                              <w:id w:val="-9991715"/>
+                              <w:dataBinding w:prefixMappings="xmlns:ns0='http://purl.org/dc/elements/1.1/' xmlns:ns1='http://schemas.openxmlformats.org/package/2006/metadata/core-properties' " w:xpath="/ns1:coreProperties[1]/ns0:title[1]" w:storeItemID="{6C3C8BC8-F283-45AE-878A-BAB7291924A1}"/>
+                              <w:text/>
+                            </w:sdtPr>
+                            <w:sdtContent>
+                              <w:p>
+                                <w:pPr>
+                                  <w:pStyle w:val="Sansinterligne"/>
+                                  <w:jc w:val="center"/>
+                                  <w:rPr>
+                                    <w:rFonts w:asciiTheme="majorHAnsi" w:eastAsiaTheme="majorEastAsia" w:hAnsiTheme="majorHAnsi" w:cstheme="majorBidi"/>
+                                    <w:caps/>
+                                    <w:color w:val="4472C4" w:themeColor="accent1"/>
+                                    <w:sz w:val="72"/>
+                                    <w:szCs w:val="72"/>
+                                  </w:rPr>
+                                </w:pPr>
+                                <w:r>
+                                  <w:rPr>
+                                    <w:rFonts w:asciiTheme="majorHAnsi" w:eastAsiaTheme="majorEastAsia" w:hAnsiTheme="majorHAnsi" w:cstheme="majorBidi"/>
+                                    <w:caps/>
+                                    <w:color w:val="4472C4" w:themeColor="accent1"/>
+                                    <w:sz w:val="72"/>
+                                    <w:szCs w:val="72"/>
+                                  </w:rPr>
+                                  <w:t>Documentation station_meteo</w:t>
+                                </w:r>
+                              </w:p>
+                            </w:sdtContent>
+                          </w:sdt>
+                        </w:txbxContent>
+                      </v:textbox>
+                    </v:shape>
+                    <w10:wrap anchorx="page" anchory="page"/>
+                  </v:group>
+                </w:pict>
+              </mc:Fallback>
+            </mc:AlternateContent>
+          </w:r>
+        </w:p>
+        <w:p>
+          <w:pPr>
+            <w:rPr>
+              <w:sz w:val="28"/>
+              <w:szCs w:val="28"/>
+            </w:rPr>
+          </w:pPr>
+          <w:r>
+            <w:rPr>
+              <w:sz w:val="28"/>
+              <w:szCs w:val="28"/>
+            </w:rPr>
+            <w:br w:type="page"/>
+          </w:r>
+        </w:p>
+      </w:sdtContent>
+    </w:sdt>
+    <w:p>
+      <w:pPr>
+        <w:rPr>
+          <w:sz w:val="28"/>
+          <w:szCs w:val="28"/>
+        </w:rPr>
+      </w:pPr>
+      <w:r>
+        <w:rPr>
+          <w:sz w:val="28"/>
+          <w:szCs w:val="28"/>
+        </w:rPr>
+        <w:lastRenderedPageBreak/>
         <w:t xml:space="preserve">Pour utiliser ma station météo il faut lancer le programme. Une fois dans mon programme deux fenêtre de LabVIEW s’ouvre pour que </w:t>
       </w:r>
       <w:r>
@@ -98,7 +589,7 @@
                     </pic:cNvPicPr>
                   </pic:nvPicPr>
                   <pic:blipFill>
-                    <a:blip r:embed="rId7">
+                    <a:blip r:embed="rId8">
                       <a:extLst>
                         <a:ext uri="{28A0092B-C50C-407E-A947-70E740481C1C}">
                           <a14:useLocalDpi xmlns:a14="http://schemas.microsoft.com/office/drawing/2010/main" val="0"/>
@@ -160,6 +651,22 @@
           <w:szCs w:val="28"/>
         </w:rPr>
       </w:pPr>
+    </w:p>
+    <w:p>
+      <w:pPr>
+        <w:rPr>
+          <w:sz w:val="28"/>
+          <w:szCs w:val="28"/>
+        </w:rPr>
+      </w:pPr>
+    </w:p>
+    <w:p>
+      <w:pPr>
+        <w:rPr>
+          <w:sz w:val="28"/>
+          <w:szCs w:val="28"/>
+        </w:rPr>
+      </w:pPr>
       <w:r>
         <w:rPr>
           <w:sz w:val="28"/>
@@ -264,8 +771,8 @@
             <v:path o:extrusionok="f" gradientshapeok="t" o:connecttype="rect"/>
             <o:lock v:ext="edit" aspectratio="t"/>
           </v:shapetype>
-          <v:shape id="_x0000_s1027" type="#_x0000_t75" style="position:absolute;margin-left:3.35pt;margin-top:2.7pt;width:130.4pt;height:166.4pt;z-index:251661312;mso-position-horizontal-relative:text;mso-position-vertical-relative:text;mso-width-relative:page;mso-height-relative:page">
-            <v:imagedata r:id="rId8" o:title="Capture"/>
+          <v:shape id="_x0000_s1027" type="#_x0000_t75" style="position:absolute;margin-left:1.85pt;margin-top:2.95pt;width:112.55pt;height:143.65pt;z-index:251661312;mso-position-horizontal-relative:text;mso-position-vertical-relative:text;mso-width-relative:page;mso-height-relative:page">
+            <v:imagedata r:id="rId9" o:title="Capture"/>
             <w10:wrap type="square"/>
           </v:shape>
         </w:pict>
@@ -294,6 +801,8 @@
           <w:szCs w:val="28"/>
         </w:rPr>
       </w:pPr>
+      <w:bookmarkStart w:id="0" w:name="_GoBack"/>
+      <w:bookmarkEnd w:id="0"/>
     </w:p>
     <w:p>
       <w:pPr>
@@ -460,8 +969,8 @@
         </w:rPr>
         <w:lastRenderedPageBreak/>
         <w:pict>
-          <v:shape id="_x0000_s1026" type="#_x0000_t75" style="position:absolute;margin-left:.65pt;margin-top:99.1pt;width:439.6pt;height:481.15pt;z-index:251659264;mso-position-horizontal-relative:text;mso-position-vertical-relative:text;mso-width-relative:page;mso-height-relative:page">
-            <v:imagedata r:id="rId9" o:title="entier aide"/>
+          <v:shape id="_x0000_s1026" type="#_x0000_t75" style="position:absolute;margin-left:-.1pt;margin-top:63.85pt;width:439.6pt;height:481.15pt;z-index:251659264;mso-position-horizontal-relative:text;mso-position-vertical-relative:text;mso-width-relative:page;mso-height-relative:page">
+            <v:imagedata r:id="rId10" o:title="entier aide"/>
             <w10:wrap type="square"/>
           </v:shape>
         </w:pict>
@@ -549,28 +1058,57 @@
           <w:szCs w:val="28"/>
         </w:rPr>
       </w:pPr>
+    </w:p>
+    <w:p>
+      <w:pPr>
+        <w:rPr>
+          <w:sz w:val="28"/>
+          <w:szCs w:val="28"/>
+        </w:rPr>
+      </w:pPr>
       <w:r>
         <w:rPr>
           <w:sz w:val="28"/>
           <w:szCs w:val="28"/>
         </w:rPr>
         <w:lastRenderedPageBreak/>
-        <w:t>Le programme est actuellement allumé et aux fonctionnalités suivantes</w:t>
-      </w:r>
-    </w:p>
-    <w:p>
-      <w:pPr>
-        <w:rPr>
-          <w:sz w:val="28"/>
-          <w:szCs w:val="28"/>
-        </w:rPr>
-      </w:pPr>
-      <w:r>
-        <w:rPr>
-          <w:sz w:val="28"/>
-          <w:szCs w:val="28"/>
-        </w:rPr>
-        <w:t>Affichage du :</w:t>
+        <w:t>Le programm</w:t>
+      </w:r>
+      <w:r>
+        <w:rPr>
+          <w:sz w:val="28"/>
+          <w:szCs w:val="28"/>
+        </w:rPr>
+        <w:t>e est actuellement allumé et a les</w:t>
+      </w:r>
+      <w:r>
+        <w:rPr>
+          <w:sz w:val="28"/>
+          <w:szCs w:val="28"/>
+        </w:rPr>
+        <w:t xml:space="preserve"> fonctionnalités suivantes</w:t>
+      </w:r>
+    </w:p>
+    <w:p>
+      <w:pPr>
+        <w:rPr>
+          <w:sz w:val="28"/>
+          <w:szCs w:val="28"/>
+        </w:rPr>
+      </w:pPr>
+      <w:r>
+        <w:rPr>
+          <w:sz w:val="28"/>
+          <w:szCs w:val="28"/>
+        </w:rPr>
+        <w:t>Affichage</w:t>
+      </w:r>
+      <w:r>
+        <w:rPr>
+          <w:sz w:val="28"/>
+          <w:szCs w:val="28"/>
+        </w:rPr>
+        <w:t>° :</w:t>
       </w:r>
     </w:p>
     <w:p>
@@ -590,7 +1128,21 @@
           <w:sz w:val="28"/>
           <w:szCs w:val="28"/>
         </w:rPr>
-        <w:t> Minimum de température, pression et humidité</w:t>
+        <w:t> </w:t>
+      </w:r>
+      <w:r>
+        <w:rPr>
+          <w:sz w:val="28"/>
+          <w:szCs w:val="28"/>
+        </w:rPr>
+        <w:t>Du M</w:t>
+      </w:r>
+      <w:r>
+        <w:rPr>
+          <w:sz w:val="28"/>
+          <w:szCs w:val="28"/>
+        </w:rPr>
+        <w:t>inimum de température, pression et humidité</w:t>
       </w:r>
     </w:p>
     <w:p>
@@ -610,14 +1162,28 @@
           <w:sz w:val="28"/>
           <w:szCs w:val="28"/>
         </w:rPr>
-        <w:t xml:space="preserve">Maximum </w:t>
-      </w:r>
-      <w:r>
-        <w:rPr>
-          <w:sz w:val="28"/>
-          <w:szCs w:val="28"/>
-        </w:rPr>
-        <w:t>de température, pression et humidité</w:t>
+        <w:t>°</w:t>
+      </w:r>
+      <w:r>
+        <w:rPr>
+          <w:sz w:val="28"/>
+          <w:szCs w:val="28"/>
+        </w:rPr>
+        <w:t>Du</w:t>
+      </w:r>
+      <w:r>
+        <w:rPr>
+          <w:sz w:val="28"/>
+          <w:szCs w:val="28"/>
+        </w:rPr>
+        <w:t xml:space="preserve"> </w:t>
+      </w:r>
+      <w:r>
+        <w:rPr>
+          <w:sz w:val="28"/>
+          <w:szCs w:val="28"/>
+        </w:rPr>
+        <w:t>Maximum de température, pression et humidité</w:t>
       </w:r>
     </w:p>
     <w:p>
@@ -637,6 +1203,20 @@
           <w:sz w:val="28"/>
           <w:szCs w:val="28"/>
         </w:rPr>
+        <w:t>°</w:t>
+      </w:r>
+      <w:r>
+        <w:rPr>
+          <w:sz w:val="28"/>
+          <w:szCs w:val="28"/>
+        </w:rPr>
+        <w:t xml:space="preserve">De la </w:t>
+      </w:r>
+      <w:r>
+        <w:rPr>
+          <w:sz w:val="28"/>
+          <w:szCs w:val="28"/>
+        </w:rPr>
         <w:t>Moyenne</w:t>
       </w:r>
       <w:r>
@@ -671,7 +1251,14 @@
           <w:sz w:val="28"/>
           <w:szCs w:val="28"/>
         </w:rPr>
-        <w:t>Affiche de la température, pression et humidité actuelle</w:t>
+        <w:t>°D</w:t>
+      </w:r>
+      <w:r>
+        <w:rPr>
+          <w:sz w:val="28"/>
+          <w:szCs w:val="28"/>
+        </w:rPr>
+        <w:t>e la température, pression et humidité actuelle</w:t>
       </w:r>
     </w:p>
     <w:p>
@@ -691,7 +1278,21 @@
           <w:sz w:val="28"/>
           <w:szCs w:val="28"/>
         </w:rPr>
-        <w:t>Affichage du graphique avec les mêmes chiffres</w:t>
+        <w:t>°</w:t>
+      </w:r>
+      <w:r>
+        <w:rPr>
+          <w:sz w:val="28"/>
+          <w:szCs w:val="28"/>
+        </w:rPr>
+        <w:t>D</w:t>
+      </w:r>
+      <w:r>
+        <w:rPr>
+          <w:sz w:val="28"/>
+          <w:szCs w:val="28"/>
+        </w:rPr>
+        <w:t>u graphique avec les mêmes chiffres</w:t>
       </w:r>
     </w:p>
     <w:p>
@@ -712,7 +1313,7 @@
         </w:rPr>
         <w:pict>
           <v:shape id="_x0000_s1028" type="#_x0000_t75" style="position:absolute;left:0;text-align:left;margin-left:-2.8pt;margin-top:35.5pt;width:453.05pt;height:480.45pt;z-index:251664384;mso-position-horizontal-relative:text;mso-position-vertical-relative:text;mso-width-relative:page;mso-height-relative:page">
-            <v:imagedata r:id="rId10" o:title="lancer"/>
+            <v:imagedata r:id="rId11" o:title="lancer"/>
             <w10:wrap type="square"/>
           </v:shape>
         </w:pict>
@@ -722,7 +1323,14 @@
           <w:sz w:val="28"/>
           <w:szCs w:val="28"/>
         </w:rPr>
-        <w:t>Affichage en Fahrenheit et en Kelvin</w:t>
+        <w:t>°De la température</w:t>
+      </w:r>
+      <w:r>
+        <w:rPr>
+          <w:sz w:val="28"/>
+          <w:szCs w:val="28"/>
+        </w:rPr>
+        <w:t xml:space="preserve"> en Fahrenheit et en Kelvin</w:t>
       </w:r>
     </w:p>
     <w:p>
@@ -738,7 +1346,21 @@
           <w:szCs w:val="28"/>
         </w:rPr>
         <w:lastRenderedPageBreak/>
-        <w:t xml:space="preserve">Dans le chemin de fichier qui est tout simplement le chemin que prend le document vous pouvez voir que vous avez un document texte </w:t>
+        <w:t>Dans le chemin de fichier qui est tout simplement le chemin que prend le document vous pouvez voir</w:t>
+      </w:r>
+      <w:r>
+        <w:rPr>
+          <w:sz w:val="28"/>
+          <w:szCs w:val="28"/>
+        </w:rPr>
+        <w:t xml:space="preserve"> que vous avez un document « .csv »</w:t>
+      </w:r>
+      <w:r>
+        <w:rPr>
+          <w:sz w:val="28"/>
+          <w:szCs w:val="28"/>
+        </w:rPr>
+        <w:t xml:space="preserve"> </w:t>
       </w:r>
       <w:r>
         <w:rPr>
@@ -747,14 +1369,30 @@
         </w:rPr>
         <w:t>et dedans vous avez les valeurs de la température, de la pression et de l’humidité.</w:t>
       </w:r>
-      <w:bookmarkStart w:id="0" w:name="_GoBack"/>
-      <w:bookmarkEnd w:id="0"/>
+    </w:p>
+    <w:p>
+      <w:pPr>
+        <w:rPr>
+          <w:sz w:val="28"/>
+          <w:szCs w:val="28"/>
+        </w:rPr>
+      </w:pPr>
+      <w:r>
+        <w:rPr>
+          <w:sz w:val="28"/>
+          <w:szCs w:val="28"/>
+        </w:rPr>
+        <w:t xml:space="preserve">Grace au bouton arrêter on peut bien sur arrêter le programme complètement </w:t>
+      </w:r>
     </w:p>
     <w:sectPr>
-      <w:headerReference w:type="default" r:id="rId11"/>
+      <w:headerReference w:type="default" r:id="rId12"/>
+      <w:footerReference w:type="default" r:id="rId13"/>
       <w:pgSz w:w="11906" w:h="16838"/>
       <w:pgMar w:top="1417" w:right="1417" w:bottom="1417" w:left="1417" w:header="708" w:footer="708" w:gutter="0"/>
+      <w:pgNumType w:start="0"/>
       <w:cols w:space="708"/>
+      <w:titlePg/>
       <w:docGrid w:linePitch="360"/>
     </w:sectPr>
   </w:body>
@@ -784,6 +1422,140 @@
     </w:p>
   </w:endnote>
 </w:endnotes>
+</file>
+
+<file path=word/footer1.xml><?xml version="1.0" encoding="utf-8"?>
+<w:ftr xmlns:wpc="http://schemas.microsoft.com/office/word/2010/wordprocessingCanvas" xmlns:cx="http://schemas.microsoft.com/office/drawing/2014/chartex" xmlns:cx1="http://schemas.microsoft.com/office/drawing/2015/9/8/chartex" xmlns:mc="http://schemas.openxmlformats.org/markup-compatibility/2006" xmlns:o="urn:schemas-microsoft-com:office:office" xmlns:r="http://schemas.openxmlformats.org/officeDocument/2006/relationships" xmlns:m="http://schemas.openxmlformats.org/officeDocument/2006/math" xmlns:v="urn:schemas-microsoft-com:vml" xmlns:wp14="http://schemas.microsoft.com/office/word/2010/wordprocessingDrawing" xmlns:wp="http://schemas.openxmlformats.org/drawingml/2006/wordprocessingDrawing" xmlns:w10="urn:schemas-microsoft-com:office:word" xmlns:w="http://schemas.openxmlformats.org/wordprocessingml/2006/main" xmlns:w14="http://schemas.microsoft.com/office/word/2010/wordml" xmlns:w15="http://schemas.microsoft.com/office/word/2012/wordml" xmlns:w16se="http://schemas.microsoft.com/office/word/2015/wordml/symex" xmlns:wpg="http://schemas.microsoft.com/office/word/2010/wordprocessingGroup" xmlns:wpi="http://schemas.microsoft.com/office/word/2010/wordprocessingInk" xmlns:wne="http://schemas.microsoft.com/office/word/2006/wordml" xmlns:wps="http://schemas.microsoft.com/office/word/2010/wordprocessingShape" mc:Ignorable="w14 w15 w16se wp14">
+  <w:sdt>
+    <w:sdtPr>
+      <w:id w:val="798875295"/>
+      <w:docPartObj>
+        <w:docPartGallery w:val="Page Numbers (Bottom of Page)"/>
+        <w:docPartUnique/>
+      </w:docPartObj>
+    </w:sdtPr>
+    <w:sdtContent>
+      <w:sdt>
+        <w:sdtPr>
+          <w:id w:val="1728636285"/>
+          <w:docPartObj>
+            <w:docPartGallery w:val="Page Numbers (Top of Page)"/>
+            <w:docPartUnique/>
+          </w:docPartObj>
+        </w:sdtPr>
+        <w:sdtContent>
+          <w:p>
+            <w:pPr>
+              <w:pStyle w:val="Pieddepage"/>
+              <w:jc w:val="center"/>
+            </w:pPr>
+            <w:r>
+              <w:rPr>
+                <w:lang w:val="fr-FR"/>
+              </w:rPr>
+              <w:t xml:space="preserve">Page </w:t>
+            </w:r>
+            <w:r>
+              <w:rPr>
+                <w:b/>
+                <w:bCs/>
+                <w:sz w:val="24"/>
+                <w:szCs w:val="24"/>
+              </w:rPr>
+              <w:fldChar w:fldCharType="begin"/>
+            </w:r>
+            <w:r>
+              <w:rPr>
+                <w:b/>
+                <w:bCs/>
+              </w:rPr>
+              <w:instrText>PAGE</w:instrText>
+            </w:r>
+            <w:r>
+              <w:rPr>
+                <w:b/>
+                <w:bCs/>
+                <w:sz w:val="24"/>
+                <w:szCs w:val="24"/>
+              </w:rPr>
+              <w:fldChar w:fldCharType="separate"/>
+            </w:r>
+            <w:r>
+              <w:rPr>
+                <w:b/>
+                <w:bCs/>
+                <w:noProof/>
+              </w:rPr>
+              <w:t>5</w:t>
+            </w:r>
+            <w:r>
+              <w:rPr>
+                <w:b/>
+                <w:bCs/>
+                <w:sz w:val="24"/>
+                <w:szCs w:val="24"/>
+              </w:rPr>
+              <w:fldChar w:fldCharType="end"/>
+            </w:r>
+            <w:r>
+              <w:rPr>
+                <w:lang w:val="fr-FR"/>
+              </w:rPr>
+              <w:t xml:space="preserve"> sur </w:t>
+            </w:r>
+            <w:r>
+              <w:rPr>
+                <w:b/>
+                <w:bCs/>
+                <w:sz w:val="24"/>
+                <w:szCs w:val="24"/>
+              </w:rPr>
+              <w:fldChar w:fldCharType="begin"/>
+            </w:r>
+            <w:r>
+              <w:rPr>
+                <w:b/>
+                <w:bCs/>
+              </w:rPr>
+              <w:instrText>NUMPAGES</w:instrText>
+            </w:r>
+            <w:r>
+              <w:rPr>
+                <w:b/>
+                <w:bCs/>
+                <w:sz w:val="24"/>
+                <w:szCs w:val="24"/>
+              </w:rPr>
+              <w:fldChar w:fldCharType="separate"/>
+            </w:r>
+            <w:r>
+              <w:rPr>
+                <w:b/>
+                <w:bCs/>
+                <w:noProof/>
+              </w:rPr>
+              <w:t>5</w:t>
+            </w:r>
+            <w:r>
+              <w:rPr>
+                <w:b/>
+                <w:bCs/>
+                <w:sz w:val="24"/>
+                <w:szCs w:val="24"/>
+              </w:rPr>
+              <w:fldChar w:fldCharType="end"/>
+            </w:r>
+          </w:p>
+        </w:sdtContent>
+      </w:sdt>
+    </w:sdtContent>
+  </w:sdt>
+  <w:p>
+    <w:pPr>
+      <w:pStyle w:val="Pieddepage"/>
+    </w:pPr>
+  </w:p>
+</w:ftr>
 </file>
 
 <file path=word/footnotes.xml><?xml version="1.0" encoding="utf-8"?>
@@ -830,13 +1602,16 @@
       <w:rPr>
         <w:noProof/>
       </w:rPr>
-      <w:t>24 janvier 2020</w:t>
+      <w:t>30 janvier 2020</w:t>
     </w:r>
     <w:r>
       <w:fldChar w:fldCharType="end"/>
     </w:r>
     <w:r>
       <w:tab/>
+    </w:r>
+    <w:r>
+      <w:t>Ma-05_Labview</w:t>
     </w:r>
     <w:r>
       <w:tab/>
@@ -1369,6 +2144,7 @@
   <w:style w:type="character" w:default="1" w:styleId="Policepardfaut">
     <w:name w:val="Default Paragraph Font"/>
     <w:uiPriority w:val="1"/>
+    <w:semiHidden/>
     <w:unhideWhenUsed/>
   </w:style>
   <w:style w:type="table" w:default="1" w:styleId="TableauNormal">
@@ -1446,6 +2222,31 @@
       <w:ind w:left="720"/>
       <w:contextualSpacing/>
     </w:pPr>
+  </w:style>
+  <w:style w:type="paragraph" w:styleId="Sansinterligne">
+    <w:name w:val="No Spacing"/>
+    <w:link w:val="SansinterligneCar"/>
+    <w:uiPriority w:val="1"/>
+    <w:qFormat/>
+    <w:rsid w:val="003670DD"/>
+    <w:pPr>
+      <w:spacing w:after="0" w:line="240" w:lineRule="auto"/>
+    </w:pPr>
+    <w:rPr>
+      <w:rFonts w:eastAsiaTheme="minorEastAsia"/>
+      <w:lang w:eastAsia="fr-CH"/>
+    </w:rPr>
+  </w:style>
+  <w:style w:type="character" w:customStyle="1" w:styleId="SansinterligneCar">
+    <w:name w:val="Sans interligne Car"/>
+    <w:basedOn w:val="Policepardfaut"/>
+    <w:link w:val="Sansinterligne"/>
+    <w:uiPriority w:val="1"/>
+    <w:rsid w:val="003670DD"/>
+    <w:rPr>
+      <w:rFonts w:eastAsiaTheme="minorEastAsia"/>
+      <w:lang w:eastAsia="fr-CH"/>
+    </w:rPr>
   </w:style>
 </w:styles>
 </file>
@@ -1743,4 +2544,23 @@
     </a:ext>
   </a:extLst>
 </a:theme>
+</file>
+
+<file path=customXml/item1.xml><?xml version="1.0" encoding="utf-8"?>
+<CoverPageProperties xmlns="http://schemas.microsoft.com/office/2006/coverPageProps">
+  <PublishDate/>
+  <Abstract/>
+  <CompanyAddress>SI-CMI2a</CompanyAddress>
+  <CompanyPhone/>
+  <CompanyFax/>
+  <CompanyEmail/>
+</CoverPageProperties>
+</file>
+
+<file path=customXml/itemProps1.xml><?xml version="1.0" encoding="utf-8"?>
+<ds:datastoreItem xmlns:ds="http://schemas.openxmlformats.org/officeDocument/2006/customXml" ds:itemID="{55AF091B-3C7A-41E3-B477-F2FDAA23CFDA}">
+  <ds:schemaRefs>
+    <ds:schemaRef ds:uri="http://schemas.microsoft.com/office/2006/coverPageProps"/>
+  </ds:schemaRefs>
+</ds:datastoreItem>
 </file>
</xml_diff>